<commit_message>
2.9.5 első release a bugjaival együtt
</commit_message>
<xml_diff>
--- a/dokumentacio.docx
+++ b/dokumentacio.docx
@@ -474,7 +474,7 @@
           <w:spacing w:val="-4"/>
           <w:lang w:val="hu-HU"/>
         </w:rPr>
-        <w:t>2</w:t>
+        <w:t>0</w:t>
       </w:r>
       <w:r>
         <w:rPr>
@@ -482,7 +482,7 @@
           <w:spacing w:val="-4"/>
           <w:lang w:val="hu-HU"/>
         </w:rPr>
-        <w:t>-</w:t>
+        <w:t>-2</w:t>
       </w:r>
       <w:r>
         <w:rPr>
@@ -490,7 +490,7 @@
           <w:spacing w:val="-4"/>
           <w:lang w:val="hu-HU"/>
         </w:rPr>
-        <w:t>05</w:t>
+        <w:t>6</w:t>
       </w:r>
     </w:p>
     <w:p>
@@ -10989,7 +10989,148 @@
           <w:sz w:val="28"/>
           <w:lang w:val="hu-HU"/>
         </w:rPr>
-        <w:t>Privát üzenet küldése egy játékosnak.</w:t>
+        <w:t>Üzenetet</w:t>
+      </w:r>
+      <w:r>
+        <w:rPr>
+          <w:rFonts w:ascii="Calibri" w:hAnsi="Calibri"/>
+          <w:spacing w:val="17"/>
+          <w:sz w:val="28"/>
+          <w:lang w:val="hu-HU"/>
+        </w:rPr>
+        <w:t xml:space="preserve"> </w:t>
+      </w:r>
+      <w:r>
+        <w:rPr>
+          <w:rFonts w:ascii="Calibri" w:hAnsi="Calibri"/>
+          <w:sz w:val="28"/>
+          <w:lang w:val="hu-HU"/>
+        </w:rPr>
+        <w:t>tudsz</w:t>
+      </w:r>
+      <w:r>
+        <w:rPr>
+          <w:rFonts w:ascii="Calibri" w:hAnsi="Calibri"/>
+          <w:spacing w:val="-4"/>
+          <w:sz w:val="28"/>
+          <w:lang w:val="hu-HU"/>
+        </w:rPr>
+        <w:t xml:space="preserve"> </w:t>
+      </w:r>
+      <w:r>
+        <w:rPr>
+          <w:rFonts w:ascii="Calibri" w:hAnsi="Calibri"/>
+          <w:spacing w:val="-2"/>
+          <w:sz w:val="28"/>
+          <w:lang w:val="hu-HU"/>
+        </w:rPr>
+        <w:t>küldeni</w:t>
+      </w:r>
+      <w:r>
+        <w:rPr>
+          <w:rFonts w:ascii="Calibri" w:hAnsi="Calibri"/>
+          <w:sz w:val="28"/>
+          <w:lang w:val="hu-HU"/>
+        </w:rPr>
+        <w:t xml:space="preserve"> </w:t>
+      </w:r>
+      <w:r>
+        <w:rPr>
+          <w:rFonts w:ascii="Calibri" w:hAnsi="Calibri"/>
+          <w:spacing w:val="-3"/>
+          <w:sz w:val="28"/>
+          <w:lang w:val="hu-HU"/>
+        </w:rPr>
+        <w:t>egy</w:t>
+      </w:r>
+      <w:r>
+        <w:rPr>
+          <w:rFonts w:ascii="Calibri" w:hAnsi="Calibri"/>
+          <w:spacing w:val="-5"/>
+          <w:sz w:val="28"/>
+          <w:lang w:val="hu-HU"/>
+        </w:rPr>
+        <w:t xml:space="preserve"> </w:t>
+      </w:r>
+      <w:r>
+        <w:rPr>
+          <w:rFonts w:ascii="Calibri" w:hAnsi="Calibri"/>
+          <w:sz w:val="28"/>
+          <w:lang w:val="hu-HU"/>
+        </w:rPr>
+        <w:t>játékosnak,</w:t>
+      </w:r>
+      <w:r>
+        <w:rPr>
+          <w:rFonts w:ascii="Calibri" w:hAnsi="Calibri"/>
+          <w:spacing w:val="-7"/>
+          <w:sz w:val="28"/>
+          <w:lang w:val="hu-HU"/>
+        </w:rPr>
+        <w:t xml:space="preserve"> </w:t>
+      </w:r>
+      <w:r>
+        <w:rPr>
+          <w:rFonts w:ascii="Calibri" w:hAnsi="Calibri"/>
+          <w:spacing w:val="-3"/>
+          <w:sz w:val="28"/>
+          <w:lang w:val="hu-HU"/>
+        </w:rPr>
+        <w:t>amit</w:t>
+      </w:r>
+      <w:r>
+        <w:rPr>
+          <w:rFonts w:ascii="Calibri" w:hAnsi="Calibri"/>
+          <w:spacing w:val="-1"/>
+          <w:sz w:val="28"/>
+          <w:lang w:val="hu-HU"/>
+        </w:rPr>
+        <w:t xml:space="preserve"> </w:t>
+      </w:r>
+      <w:r>
+        <w:rPr>
+          <w:rFonts w:ascii="Calibri" w:hAnsi="Calibri"/>
+          <w:spacing w:val="1"/>
+          <w:sz w:val="28"/>
+          <w:lang w:val="hu-HU"/>
+        </w:rPr>
+        <w:t>csak</w:t>
+      </w:r>
+      <w:r>
+        <w:rPr>
+          <w:rFonts w:ascii="Calibri" w:hAnsi="Calibri"/>
+          <w:spacing w:val="-6"/>
+          <w:sz w:val="28"/>
+          <w:lang w:val="hu-HU"/>
+        </w:rPr>
+        <w:t xml:space="preserve"> </w:t>
+      </w:r>
+      <w:r>
+        <w:rPr>
+          <w:rFonts w:ascii="Calibri" w:hAnsi="Calibri"/>
+          <w:sz w:val="28"/>
+          <w:lang w:val="hu-HU"/>
+        </w:rPr>
+        <w:t>ő</w:t>
+      </w:r>
+      <w:r>
+        <w:rPr>
+          <w:rFonts w:ascii="Calibri" w:hAnsi="Calibri"/>
+          <w:spacing w:val="51"/>
+          <w:w w:val="101"/>
+          <w:sz w:val="28"/>
+          <w:lang w:val="hu-HU"/>
+        </w:rPr>
+        <w:t xml:space="preserve"> </w:t>
+      </w:r>
+      <w:r>
+        <w:rPr>
+          <w:rFonts w:ascii="Calibri" w:hAnsi="Calibri"/>
+          <w:spacing w:val="-4"/>
+          <w:sz w:val="28"/>
+          <w:lang w:val="hu-HU"/>
+        </w:rPr>
+        <w:t>lát.</w:t>
       </w:r>
     </w:p>
     <w:p>
@@ -11123,7 +11264,6 @@
         <w:pStyle w:val="Szvegtrzs"/>
         <w:spacing w:before="20"/>
         <w:rPr>
-          <w:spacing w:val="-2"/>
           <w:lang w:val="hu-HU"/>
         </w:rPr>
       </w:pPr>
@@ -11248,117 +11388,6 @@
           <w:lang w:val="hu-HU"/>
         </w:rPr>
         <w:t>írni.</w:t>
-      </w:r>
-    </w:p>
-    <w:p>
-      <w:pPr>
-        <w:pStyle w:val="Szvegtrzs"/>
-        <w:spacing w:before="20"/>
-        <w:rPr>
-          <w:spacing w:val="-2"/>
-          <w:lang w:val="hu-HU"/>
-        </w:rPr>
-      </w:pPr>
-      <w:r>
-        <w:rPr>
-          <w:b/>
-          <w:spacing w:val="-2"/>
-          <w:lang w:val="hu-HU"/>
-        </w:rPr>
-        <w:t>/</w:t>
-      </w:r>
-      <w:proofErr w:type="spellStart"/>
-      <w:r>
-        <w:rPr>
-          <w:b/>
-          <w:spacing w:val="-2"/>
-          <w:lang w:val="hu-HU"/>
-        </w:rPr>
-        <w:t>stat</w:t>
-      </w:r>
-      <w:proofErr w:type="spellEnd"/>
-      <w:r>
-        <w:rPr>
-          <w:spacing w:val="-2"/>
-          <w:lang w:val="hu-HU"/>
-        </w:rPr>
-        <w:t>:</w:t>
-      </w:r>
-      <w:r>
-        <w:rPr>
-          <w:spacing w:val="-2"/>
-          <w:lang w:val="hu-HU"/>
-        </w:rPr>
-        <w:t xml:space="preserve"> </w:t>
-      </w:r>
-      <w:r>
-        <w:rPr>
-          <w:spacing w:val="-2"/>
-          <w:lang w:val="hu-HU"/>
-        </w:rPr>
-        <w:t>S</w:t>
-      </w:r>
-      <w:r>
-        <w:rPr>
-          <w:spacing w:val="-2"/>
-          <w:lang w:val="hu-HU"/>
-        </w:rPr>
-        <w:t>zerverrel kapcsolatos információk</w:t>
-      </w:r>
-      <w:r>
-        <w:rPr>
-          <w:spacing w:val="-2"/>
-          <w:lang w:val="hu-HU"/>
-        </w:rPr>
-        <w:t xml:space="preserve"> megtekintése.</w:t>
-      </w:r>
-    </w:p>
-    <w:p>
-      <w:pPr>
-        <w:pStyle w:val="Szvegtrzs"/>
-        <w:spacing w:before="20"/>
-        <w:rPr>
-          <w:lang w:val="hu-HU"/>
-        </w:rPr>
-      </w:pPr>
-      <w:r>
-        <w:rPr>
-          <w:b/>
-          <w:spacing w:val="-2"/>
-          <w:lang w:val="hu-HU"/>
-        </w:rPr>
-        <w:t>/</w:t>
-      </w:r>
-      <w:proofErr w:type="spellStart"/>
-      <w:r>
-        <w:rPr>
-          <w:b/>
-          <w:spacing w:val="-2"/>
-          <w:lang w:val="hu-HU"/>
-        </w:rPr>
-        <w:t>time</w:t>
-      </w:r>
-      <w:proofErr w:type="spellEnd"/>
-      <w:r>
-        <w:rPr>
-          <w:spacing w:val="-2"/>
-          <w:lang w:val="hu-HU"/>
-        </w:rPr>
-        <w:t>:</w:t>
-      </w:r>
-      <w:r>
-        <w:rPr>
-          <w:spacing w:val="-2"/>
-          <w:lang w:val="hu-HU"/>
-        </w:rPr>
-        <w:t xml:space="preserve"> </w:t>
-      </w:r>
-      <w:r>
-        <w:rPr>
-          <w:spacing w:val="-2"/>
-          <w:lang w:val="hu-HU"/>
-        </w:rPr>
-        <w:t>A szerveridő megtekintése.</w:t>
       </w:r>
     </w:p>
     <w:p>
@@ -12296,9 +12325,9 @@
         <w:spacing w:before="49"/>
         <w:ind w:left="101"/>
         <w:rPr>
-          <w:rFonts w:ascii="Calibri" w:hAnsi="Calibri"/>
-          <w:spacing w:val="-1"/>
-          <w:sz w:val="28"/>
+          <w:rFonts w:ascii="Calibri" w:eastAsia="Calibri" w:hAnsi="Calibri" w:cs="Calibri"/>
+          <w:sz w:val="28"/>
+          <w:szCs w:val="28"/>
           <w:lang w:val="hu-HU"/>
         </w:rPr>
       </w:pPr>
@@ -12386,612 +12415,6 @@
           <w:lang w:val="hu-HU"/>
         </w:rPr>
         <w:t>elfogadása.</w:t>
-      </w:r>
-    </w:p>
-    <w:p>
-      <w:pPr>
-        <w:spacing w:before="49"/>
-        <w:ind w:left="101"/>
-        <w:rPr>
-          <w:rFonts w:ascii="Calibri" w:hAnsi="Calibri" w:cs="Calibri"/>
-          <w:spacing w:val="-1"/>
-          <w:sz w:val="28"/>
-          <w:szCs w:val="28"/>
-          <w:lang w:val="hu-HU"/>
-        </w:rPr>
-      </w:pPr>
-      <w:r>
-        <w:rPr>
-          <w:rFonts w:ascii="Calibri" w:hAnsi="Calibri"/>
-          <w:b/>
-          <w:spacing w:val="-1"/>
-          <w:sz w:val="28"/>
-          <w:lang w:val="hu-HU"/>
-        </w:rPr>
-        <w:t>/</w:t>
-      </w:r>
-      <w:proofErr w:type="spellStart"/>
-      <w:r>
-        <w:rPr>
-          <w:rFonts w:ascii="Calibri" w:hAnsi="Calibri" w:cs="Calibri"/>
-          <w:b/>
-          <w:spacing w:val="-1"/>
-          <w:sz w:val="28"/>
-          <w:szCs w:val="28"/>
-          <w:lang w:val="hu-HU"/>
-        </w:rPr>
-        <w:t>mute</w:t>
-      </w:r>
-      <w:proofErr w:type="spellEnd"/>
-      <w:r>
-        <w:rPr>
-          <w:rFonts w:ascii="Calibri" w:hAnsi="Calibri" w:cs="Calibri"/>
-          <w:b/>
-          <w:spacing w:val="-1"/>
-          <w:sz w:val="28"/>
-          <w:szCs w:val="28"/>
-          <w:lang w:val="hu-HU"/>
-        </w:rPr>
-        <w:t xml:space="preserve"> JÁTÉKOSNEVE</w:t>
-      </w:r>
-      <w:r>
-        <w:rPr>
-          <w:rFonts w:ascii="Calibri" w:hAnsi="Calibri" w:cs="Calibri"/>
-          <w:spacing w:val="-1"/>
-          <w:sz w:val="28"/>
-          <w:szCs w:val="28"/>
-          <w:lang w:val="hu-HU"/>
-        </w:rPr>
-        <w:t xml:space="preserve">: </w:t>
-      </w:r>
-      <w:r>
-        <w:rPr>
-          <w:rFonts w:ascii="Calibri" w:hAnsi="Calibri" w:cs="Calibri"/>
-          <w:spacing w:val="-1"/>
-          <w:sz w:val="28"/>
-          <w:szCs w:val="28"/>
-          <w:lang w:val="hu-HU"/>
-        </w:rPr>
-        <w:t>Egy játékos chat üzeneteinek letiltása</w:t>
-      </w:r>
-      <w:r>
-        <w:rPr>
-          <w:rFonts w:ascii="Calibri" w:hAnsi="Calibri" w:cs="Calibri"/>
-          <w:spacing w:val="-1"/>
-          <w:sz w:val="28"/>
-          <w:szCs w:val="28"/>
-          <w:lang w:val="hu-HU"/>
-        </w:rPr>
-        <w:t>.</w:t>
-      </w:r>
-    </w:p>
-    <w:p>
-      <w:pPr>
-        <w:spacing w:before="49"/>
-        <w:ind w:left="101"/>
-        <w:rPr>
-          <w:rFonts w:ascii="Calibri" w:hAnsi="Calibri" w:cs="Calibri"/>
-          <w:spacing w:val="-1"/>
-          <w:sz w:val="28"/>
-          <w:szCs w:val="28"/>
-          <w:lang w:val="hu-HU"/>
-        </w:rPr>
-      </w:pPr>
-      <w:r>
-        <w:rPr>
-          <w:rFonts w:ascii="Calibri" w:hAnsi="Calibri" w:cs="Calibri"/>
-          <w:b/>
-          <w:spacing w:val="-1"/>
-          <w:sz w:val="28"/>
-          <w:szCs w:val="28"/>
-          <w:lang w:val="hu-HU"/>
-        </w:rPr>
-        <w:t>/</w:t>
-      </w:r>
-      <w:proofErr w:type="spellStart"/>
-      <w:r>
-        <w:rPr>
-          <w:rFonts w:ascii="Calibri" w:hAnsi="Calibri" w:cs="Calibri"/>
-          <w:b/>
-          <w:spacing w:val="-1"/>
-          <w:sz w:val="28"/>
-          <w:szCs w:val="28"/>
-          <w:lang w:val="hu-HU"/>
-        </w:rPr>
-        <w:t>u</w:t>
-      </w:r>
-      <w:r>
-        <w:rPr>
-          <w:rFonts w:ascii="Calibri" w:hAnsi="Calibri" w:cs="Calibri"/>
-          <w:b/>
-          <w:sz w:val="28"/>
-          <w:szCs w:val="28"/>
-          <w:lang w:val="hu-HU"/>
-        </w:rPr>
-        <w:t>n</w:t>
-      </w:r>
-      <w:r>
-        <w:rPr>
-          <w:rFonts w:ascii="Calibri" w:hAnsi="Calibri" w:cs="Calibri"/>
-          <w:b/>
-          <w:spacing w:val="-1"/>
-          <w:sz w:val="28"/>
-          <w:szCs w:val="28"/>
-          <w:lang w:val="hu-HU"/>
-        </w:rPr>
-        <w:t>mute</w:t>
-      </w:r>
-      <w:proofErr w:type="spellEnd"/>
-      <w:r>
-        <w:rPr>
-          <w:rFonts w:ascii="Calibri" w:hAnsi="Calibri" w:cs="Calibri"/>
-          <w:b/>
-          <w:sz w:val="28"/>
-          <w:szCs w:val="28"/>
-          <w:lang w:val="hu-HU"/>
-        </w:rPr>
-        <w:t xml:space="preserve"> </w:t>
-      </w:r>
-      <w:r>
-        <w:rPr>
-          <w:rFonts w:ascii="Calibri" w:hAnsi="Calibri" w:cs="Calibri"/>
-          <w:b/>
-          <w:spacing w:val="-1"/>
-          <w:sz w:val="28"/>
-          <w:szCs w:val="28"/>
-          <w:lang w:val="hu-HU"/>
-        </w:rPr>
-        <w:t>JÁTÉKOSNEVE</w:t>
-      </w:r>
-      <w:r>
-        <w:rPr>
-          <w:rFonts w:ascii="Calibri" w:hAnsi="Calibri" w:cs="Calibri"/>
-          <w:spacing w:val="-1"/>
-          <w:sz w:val="28"/>
-          <w:szCs w:val="28"/>
-          <w:lang w:val="hu-HU"/>
-        </w:rPr>
-        <w:t xml:space="preserve">: </w:t>
-      </w:r>
-      <w:r>
-        <w:rPr>
-          <w:rFonts w:ascii="Calibri" w:hAnsi="Calibri" w:cs="Calibri"/>
-          <w:spacing w:val="-1"/>
-          <w:sz w:val="28"/>
-          <w:szCs w:val="28"/>
-          <w:lang w:val="hu-HU"/>
-        </w:rPr>
-        <w:t>Az említett tiltás feloldása</w:t>
-      </w:r>
-      <w:r>
-        <w:rPr>
-          <w:rFonts w:ascii="Calibri" w:hAnsi="Calibri" w:cs="Calibri"/>
-          <w:spacing w:val="-1"/>
-          <w:sz w:val="28"/>
-          <w:szCs w:val="28"/>
-          <w:lang w:val="hu-HU"/>
-        </w:rPr>
-        <w:t>.</w:t>
-      </w:r>
-    </w:p>
-    <w:p>
-      <w:pPr>
-        <w:spacing w:before="49"/>
-        <w:ind w:left="101"/>
-        <w:rPr>
-          <w:rFonts w:ascii="Calibri" w:hAnsi="Calibri"/>
-          <w:spacing w:val="-1"/>
-          <w:sz w:val="28"/>
-          <w:lang w:val="hu-HU"/>
-        </w:rPr>
-      </w:pPr>
-    </w:p>
-    <w:p>
-      <w:pPr>
-        <w:spacing w:before="49"/>
-        <w:ind w:left="101"/>
-        <w:rPr>
-          <w:rFonts w:ascii="Calibri" w:hAnsi="Calibri"/>
-          <w:spacing w:val="-1"/>
-          <w:sz w:val="28"/>
-          <w:lang w:val="hu-HU"/>
-        </w:rPr>
-      </w:pPr>
-      <w:proofErr w:type="spellStart"/>
-      <w:r>
-        <w:rPr>
-          <w:rFonts w:ascii="Calibri" w:hAnsi="Calibri"/>
-          <w:b/>
-          <w:spacing w:val="-1"/>
-          <w:sz w:val="28"/>
-          <w:lang w:val="hu-HU"/>
-        </w:rPr>
-        <w:t>Realm</w:t>
-      </w:r>
-      <w:r>
-        <w:rPr>
-          <w:rFonts w:ascii="Calibri" w:hAnsi="Calibri"/>
-          <w:b/>
-          <w:spacing w:val="-1"/>
-          <w:sz w:val="28"/>
-          <w:lang w:val="hu-HU"/>
-        </w:rPr>
-        <w:t>on</w:t>
-      </w:r>
-      <w:proofErr w:type="spellEnd"/>
-      <w:r>
-        <w:rPr>
-          <w:rFonts w:ascii="Calibri" w:hAnsi="Calibri"/>
-          <w:b/>
-          <w:spacing w:val="-1"/>
-          <w:sz w:val="28"/>
-          <w:lang w:val="hu-HU"/>
-        </w:rPr>
-        <w:t xml:space="preserve"> használható kódok</w:t>
-      </w:r>
-    </w:p>
-    <w:p>
-      <w:pPr>
-        <w:spacing w:before="49"/>
-        <w:ind w:left="101"/>
-        <w:rPr>
-          <w:rFonts w:ascii="Calibri" w:eastAsia="Calibri" w:hAnsi="Calibri" w:cs="Calibri"/>
-          <w:sz w:val="28"/>
-          <w:szCs w:val="28"/>
-          <w:lang w:val="hu-HU"/>
-        </w:rPr>
-      </w:pPr>
-      <w:r>
-        <w:rPr>
-          <w:rFonts w:ascii="Calibri" w:hAnsi="Calibri"/>
-          <w:b/>
-          <w:spacing w:val="-1"/>
-          <w:sz w:val="28"/>
-          <w:lang w:val="hu-HU"/>
-        </w:rPr>
-        <w:t>/</w:t>
-      </w:r>
-      <w:proofErr w:type="spellStart"/>
-      <w:r>
-        <w:rPr>
-          <w:rFonts w:ascii="Calibri" w:hAnsi="Calibri"/>
-          <w:b/>
-          <w:spacing w:val="-1"/>
-          <w:sz w:val="28"/>
-          <w:lang w:val="hu-HU"/>
-        </w:rPr>
-        <w:t>admin</w:t>
-      </w:r>
-      <w:proofErr w:type="spellEnd"/>
-      <w:r>
-        <w:rPr>
-          <w:rFonts w:ascii="Calibri" w:hAnsi="Calibri"/>
-          <w:spacing w:val="-1"/>
-          <w:sz w:val="28"/>
-          <w:lang w:val="hu-HU"/>
-        </w:rPr>
-        <w:t>:</w:t>
-      </w:r>
-      <w:r>
-        <w:rPr>
-          <w:rFonts w:ascii="Calibri" w:hAnsi="Calibri"/>
-          <w:spacing w:val="-1"/>
-          <w:sz w:val="28"/>
-          <w:lang w:val="hu-HU"/>
-        </w:rPr>
-        <w:t xml:space="preserve"> Ha egy </w:t>
-      </w:r>
-      <w:proofErr w:type="spellStart"/>
-      <w:r>
-        <w:rPr>
-          <w:rFonts w:ascii="Calibri" w:hAnsi="Calibri"/>
-          <w:spacing w:val="-1"/>
-          <w:sz w:val="28"/>
-          <w:lang w:val="hu-HU"/>
-        </w:rPr>
-        <w:t>realmon</w:t>
-      </w:r>
-      <w:proofErr w:type="spellEnd"/>
-      <w:r>
-        <w:rPr>
-          <w:rFonts w:ascii="Calibri" w:hAnsi="Calibri"/>
-          <w:spacing w:val="-1"/>
-          <w:sz w:val="28"/>
-          <w:lang w:val="hu-HU"/>
-        </w:rPr>
-        <w:t xml:space="preserve"> te vagy az első játékos vagy még nincs rajta </w:t>
-      </w:r>
-      <w:proofErr w:type="spellStart"/>
-      <w:r>
-        <w:rPr>
-          <w:rFonts w:ascii="Calibri" w:hAnsi="Calibri"/>
-          <w:spacing w:val="-1"/>
-          <w:sz w:val="28"/>
-          <w:lang w:val="hu-HU"/>
-        </w:rPr>
-        <w:t>realm</w:t>
-      </w:r>
-      <w:proofErr w:type="spellEnd"/>
-      <w:r>
-        <w:rPr>
-          <w:rFonts w:ascii="Calibri" w:hAnsi="Calibri"/>
-          <w:spacing w:val="-1"/>
-          <w:sz w:val="28"/>
-          <w:lang w:val="hu-HU"/>
-        </w:rPr>
-        <w:t xml:space="preserve"> </w:t>
-      </w:r>
-      <w:proofErr w:type="spellStart"/>
-      <w:r>
-        <w:rPr>
-          <w:rFonts w:ascii="Calibri" w:hAnsi="Calibri"/>
-          <w:spacing w:val="-1"/>
-          <w:sz w:val="28"/>
-          <w:lang w:val="hu-HU"/>
-        </w:rPr>
-        <w:t>admin</w:t>
-      </w:r>
-      <w:proofErr w:type="spellEnd"/>
-      <w:r>
-        <w:rPr>
-          <w:rFonts w:ascii="Calibri" w:hAnsi="Calibri"/>
-          <w:spacing w:val="-1"/>
-          <w:sz w:val="28"/>
-          <w:lang w:val="hu-HU"/>
-        </w:rPr>
-        <w:t>, akkor</w:t>
-      </w:r>
-      <w:r>
-        <w:rPr>
-          <w:rFonts w:ascii="Calibri" w:hAnsi="Calibri"/>
-          <w:spacing w:val="-1"/>
-          <w:sz w:val="28"/>
-          <w:lang w:val="hu-HU"/>
-        </w:rPr>
-        <w:t xml:space="preserve"> ezzel a paranccsal </w:t>
-      </w:r>
-      <w:proofErr w:type="spellStart"/>
-      <w:r>
-        <w:rPr>
-          <w:rFonts w:ascii="Calibri" w:hAnsi="Calibri"/>
-          <w:spacing w:val="-1"/>
-          <w:sz w:val="28"/>
-          <w:lang w:val="hu-HU"/>
-        </w:rPr>
-        <w:t>realm</w:t>
-      </w:r>
-      <w:proofErr w:type="spellEnd"/>
-      <w:r>
-        <w:rPr>
-          <w:rFonts w:ascii="Calibri" w:hAnsi="Calibri"/>
-          <w:spacing w:val="-1"/>
-          <w:sz w:val="28"/>
-          <w:lang w:val="hu-HU"/>
-        </w:rPr>
-        <w:t xml:space="preserve"> </w:t>
-      </w:r>
-      <w:proofErr w:type="spellStart"/>
-      <w:r>
-        <w:rPr>
-          <w:rFonts w:ascii="Calibri" w:hAnsi="Calibri"/>
-          <w:spacing w:val="-1"/>
-          <w:sz w:val="28"/>
-          <w:lang w:val="hu-HU"/>
-        </w:rPr>
-        <w:t>adminná</w:t>
-      </w:r>
-      <w:proofErr w:type="spellEnd"/>
-      <w:r>
-        <w:rPr>
-          <w:rFonts w:ascii="Calibri" w:hAnsi="Calibri"/>
-          <w:spacing w:val="-1"/>
-          <w:sz w:val="28"/>
-          <w:lang w:val="hu-HU"/>
-        </w:rPr>
-        <w:t xml:space="preserve"> válsz. Ez a </w:t>
-      </w:r>
-      <w:proofErr w:type="spellStart"/>
-      <w:r>
-        <w:rPr>
-          <w:rFonts w:ascii="Calibri" w:hAnsi="Calibri"/>
-          <w:spacing w:val="-1"/>
-          <w:sz w:val="28"/>
-          <w:lang w:val="hu-HU"/>
-        </w:rPr>
-        <w:t>realm</w:t>
-      </w:r>
-      <w:proofErr w:type="spellEnd"/>
-      <w:r>
-        <w:rPr>
-          <w:rFonts w:ascii="Calibri" w:hAnsi="Calibri"/>
-          <w:spacing w:val="-1"/>
-          <w:sz w:val="28"/>
-          <w:lang w:val="hu-HU"/>
-        </w:rPr>
-        <w:t xml:space="preserve"> elhagyásáig tart és a következő parancsokra jogosít fel:</w:t>
-      </w:r>
-    </w:p>
-    <w:p>
-      <w:pPr>
-        <w:spacing w:before="49"/>
-        <w:ind w:left="101"/>
-        <w:rPr>
-          <w:rFonts w:ascii="Calibri" w:eastAsia="Calibri" w:hAnsi="Calibri" w:cs="Calibri"/>
-          <w:sz w:val="28"/>
-          <w:szCs w:val="28"/>
-          <w:lang w:val="hu-HU"/>
-        </w:rPr>
-      </w:pPr>
-      <w:r>
-        <w:rPr>
-          <w:rFonts w:ascii="Calibri" w:eastAsia="Calibri" w:hAnsi="Calibri" w:cs="Calibri"/>
-          <w:b/>
-          <w:sz w:val="28"/>
-          <w:szCs w:val="28"/>
-          <w:lang w:val="hu-HU"/>
-        </w:rPr>
-        <w:t>/</w:t>
-      </w:r>
-      <w:proofErr w:type="spellStart"/>
-      <w:r>
-        <w:rPr>
-          <w:rFonts w:ascii="Calibri" w:eastAsia="Calibri" w:hAnsi="Calibri" w:cs="Calibri"/>
-          <w:b/>
-          <w:sz w:val="28"/>
-          <w:szCs w:val="28"/>
-          <w:lang w:val="hu-HU"/>
-        </w:rPr>
-        <w:t>zero</w:t>
-      </w:r>
-      <w:proofErr w:type="spellEnd"/>
-      <w:r>
-        <w:rPr>
-          <w:rFonts w:ascii="Calibri" w:eastAsia="Calibri" w:hAnsi="Calibri" w:cs="Calibri"/>
-          <w:sz w:val="28"/>
-          <w:szCs w:val="28"/>
-          <w:lang w:val="hu-HU"/>
-        </w:rPr>
-        <w:t>:</w:t>
-      </w:r>
-      <w:r>
-        <w:rPr>
-          <w:rFonts w:ascii="Calibri" w:eastAsia="Calibri" w:hAnsi="Calibri" w:cs="Calibri"/>
-          <w:sz w:val="28"/>
-          <w:szCs w:val="28"/>
-          <w:lang w:val="hu-HU"/>
-        </w:rPr>
-        <w:t xml:space="preserve"> A </w:t>
-      </w:r>
-      <w:proofErr w:type="spellStart"/>
-      <w:r>
-        <w:rPr>
-          <w:rFonts w:ascii="Calibri" w:eastAsia="Calibri" w:hAnsi="Calibri" w:cs="Calibri"/>
-          <w:sz w:val="28"/>
-          <w:szCs w:val="28"/>
-          <w:lang w:val="hu-HU"/>
-        </w:rPr>
-        <w:t>realmon</w:t>
-      </w:r>
-      <w:proofErr w:type="spellEnd"/>
-      <w:r>
-        <w:rPr>
-          <w:rFonts w:ascii="Calibri" w:eastAsia="Calibri" w:hAnsi="Calibri" w:cs="Calibri"/>
-          <w:sz w:val="28"/>
-          <w:szCs w:val="28"/>
-          <w:lang w:val="hu-HU"/>
-        </w:rPr>
-        <w:t xml:space="preserve"> lévő játékosok </w:t>
-      </w:r>
-      <w:proofErr w:type="spellStart"/>
-      <w:r>
-        <w:rPr>
-          <w:rFonts w:ascii="Calibri" w:eastAsia="Calibri" w:hAnsi="Calibri" w:cs="Calibri"/>
-          <w:sz w:val="28"/>
-          <w:szCs w:val="28"/>
-          <w:lang w:val="hu-HU"/>
-        </w:rPr>
-        <w:t>tab</w:t>
-      </w:r>
-      <w:proofErr w:type="spellEnd"/>
-      <w:r>
-        <w:rPr>
-          <w:rFonts w:ascii="Calibri" w:eastAsia="Calibri" w:hAnsi="Calibri" w:cs="Calibri"/>
-          <w:sz w:val="28"/>
-          <w:szCs w:val="28"/>
-          <w:lang w:val="hu-HU"/>
-        </w:rPr>
-        <w:t xml:space="preserve"> pontszámainak nullázása.</w:t>
-      </w:r>
-    </w:p>
-    <w:p>
-      <w:pPr>
-        <w:spacing w:before="49"/>
-        <w:ind w:left="101"/>
-        <w:rPr>
-          <w:rFonts w:ascii="Calibri" w:eastAsia="Calibri" w:hAnsi="Calibri" w:cs="Calibri"/>
-          <w:sz w:val="28"/>
-          <w:szCs w:val="28"/>
-          <w:lang w:val="hu-HU"/>
-        </w:rPr>
-      </w:pPr>
-      <w:r>
-        <w:rPr>
-          <w:rFonts w:ascii="Calibri" w:eastAsia="Calibri" w:hAnsi="Calibri" w:cs="Calibri"/>
-          <w:b/>
-          <w:sz w:val="28"/>
-          <w:szCs w:val="28"/>
-          <w:lang w:val="hu-HU"/>
-        </w:rPr>
-        <w:t>/</w:t>
-      </w:r>
-      <w:proofErr w:type="spellStart"/>
-      <w:r>
-        <w:rPr>
-          <w:rFonts w:ascii="Calibri" w:eastAsia="Calibri" w:hAnsi="Calibri" w:cs="Calibri"/>
-          <w:b/>
-          <w:sz w:val="28"/>
-          <w:szCs w:val="28"/>
-          <w:lang w:val="hu-HU"/>
-        </w:rPr>
-        <w:t>realmkick</w:t>
-      </w:r>
-      <w:proofErr w:type="spellEnd"/>
-      <w:r>
-        <w:rPr>
-          <w:rFonts w:ascii="Calibri" w:eastAsia="Calibri" w:hAnsi="Calibri" w:cs="Calibri"/>
-          <w:b/>
-          <w:sz w:val="28"/>
-          <w:szCs w:val="28"/>
-          <w:lang w:val="hu-HU"/>
-        </w:rPr>
-        <w:t xml:space="preserve"> NÉV</w:t>
-      </w:r>
-      <w:r>
-        <w:rPr>
-          <w:rFonts w:ascii="Calibri" w:eastAsia="Calibri" w:hAnsi="Calibri" w:cs="Calibri"/>
-          <w:sz w:val="28"/>
-          <w:szCs w:val="28"/>
-          <w:lang w:val="hu-HU"/>
-        </w:rPr>
-        <w:t>:</w:t>
-      </w:r>
-      <w:r>
-        <w:rPr>
-          <w:rFonts w:ascii="Calibri" w:eastAsia="Calibri" w:hAnsi="Calibri" w:cs="Calibri"/>
-          <w:sz w:val="28"/>
-          <w:szCs w:val="28"/>
-          <w:lang w:val="hu-HU"/>
-        </w:rPr>
-        <w:t xml:space="preserve"> </w:t>
-      </w:r>
-      <w:r>
-        <w:rPr>
-          <w:rFonts w:ascii="Calibri" w:eastAsia="Calibri" w:hAnsi="Calibri" w:cs="Calibri"/>
-          <w:sz w:val="28"/>
-          <w:szCs w:val="28"/>
-          <w:lang w:val="hu-HU"/>
-        </w:rPr>
-        <w:t xml:space="preserve">A megnevezett játékost eltávolítod a </w:t>
-      </w:r>
-      <w:proofErr w:type="spellStart"/>
-      <w:r>
-        <w:rPr>
-          <w:rFonts w:ascii="Calibri" w:eastAsia="Calibri" w:hAnsi="Calibri" w:cs="Calibri"/>
-          <w:sz w:val="28"/>
-          <w:szCs w:val="28"/>
-          <w:lang w:val="hu-HU"/>
-        </w:rPr>
-        <w:t>realmról</w:t>
-      </w:r>
-      <w:proofErr w:type="spellEnd"/>
-      <w:r>
-        <w:rPr>
-          <w:rFonts w:ascii="Calibri" w:eastAsia="Calibri" w:hAnsi="Calibri" w:cs="Calibri"/>
-          <w:sz w:val="28"/>
-          <w:szCs w:val="28"/>
-          <w:lang w:val="hu-HU"/>
-        </w:rPr>
-        <w:t>.</w:t>
       </w:r>
     </w:p>
     <w:p>
@@ -14410,14 +13833,7 @@
         <w:rPr>
           <w:lang w:val="hu-HU"/>
         </w:rPr>
-        <w:t xml:space="preserve"> A részecske effektek (pl. füst) látótávolsága és részecskék </w:t>
-      </w:r>
-      <w:r>
-        <w:rPr>
-          <w:lang w:val="hu-HU"/>
-        </w:rPr>
-        <w:lastRenderedPageBreak/>
-        <w:t>száma.</w:t>
+        <w:t xml:space="preserve"> A részecske effektek (pl. füst) látótávolsága és részecskék száma.</w:t>
       </w:r>
     </w:p>
     <w:p>
@@ -15132,6 +14548,7 @@
           <w:spacing w:val="-1"/>
           <w:lang w:val="hu-HU"/>
         </w:rPr>
+        <w:lastRenderedPageBreak/>
         <w:t>Autórádió</w:t>
       </w:r>
       <w:r>
@@ -18130,7 +17547,6 @@
           <w:spacing w:val="-3"/>
           <w:lang w:val="hu-HU"/>
         </w:rPr>
-        <w:lastRenderedPageBreak/>
         <w:t>multiplayer</w:t>
       </w:r>
       <w:proofErr w:type="spellEnd"/>
@@ -18893,6 +18309,7 @@
           <w:spacing w:val="1"/>
           <w:lang w:val="hu-HU"/>
         </w:rPr>
+        <w:lastRenderedPageBreak/>
         <w:t>Felmerülő</w:t>
       </w:r>
       <w:r>
@@ -21876,7 +21293,6 @@
           <w:spacing w:val="-2"/>
           <w:lang w:val="hu-HU"/>
         </w:rPr>
-        <w:lastRenderedPageBreak/>
         <w:t>problémával.</w:t>
       </w:r>
     </w:p>

</xml_diff>